<commit_message>
Update Stored Procedures Overview.docx
</commit_message>
<xml_diff>
--- a/SQL/Stored Procedures Overview.docx
+++ b/SQL/Stored Procedures Overview.docx
@@ -15,7 +15,6 @@
           <w:u w:val="single"/>
         </w:rPr>
       </w:pPr>
-      <w:proofErr w:type="spellStart"/>
       <w:r>
         <w:rPr>
           <w:b/>
@@ -24,28 +23,8 @@
           <w:szCs w:val="72"/>
           <w:u w:val="single"/>
         </w:rPr>
-        <w:t>Stored</w:t>
-      </w:r>
-      <w:proofErr w:type="spellEnd"/>
-      <w:r>
-        <w:rPr>
-          <w:b/>
-          <w:bCs/>
-          <w:sz w:val="72"/>
-          <w:szCs w:val="72"/>
-          <w:u w:val="single"/>
-        </w:rPr>
-        <w:t xml:space="preserve"> Procedures</w:t>
-      </w:r>
-    </w:p>
-    <w:p>
-      <w:pPr>
-        <w:spacing w:line="480" w:lineRule="auto"/>
-        <w:rPr>
-          <w:sz w:val="24"/>
-          <w:szCs w:val="24"/>
-        </w:rPr>
-      </w:pPr>
+        <w:t>Stored Procedures</w:t>
+      </w:r>
     </w:p>
     <w:p>
       <w:pPr>
@@ -61,7 +40,6 @@
           <w:lang w:val="en-US"/>
         </w:rPr>
       </w:pPr>
-      <w:proofErr w:type="spellStart"/>
       <w:r>
         <w:rPr>
           <w:sz w:val="24"/>
@@ -87,7 +65,6 @@
         </w:rPr>
         <w:t>Login</w:t>
       </w:r>
-      <w:proofErr w:type="spellEnd"/>
       <w:r>
         <w:rPr>
           <w:sz w:val="24"/>
@@ -131,23 +108,7 @@
           <w:sz w:val="24"/>
           <w:szCs w:val="24"/>
         </w:rPr>
-        <w:t xml:space="preserve">brugernavn og </w:t>
-      </w:r>
-      <w:proofErr w:type="spellStart"/>
-      <w:r>
-        <w:rPr>
-          <w:sz w:val="24"/>
-          <w:szCs w:val="24"/>
-        </w:rPr>
-        <w:t>pass</w:t>
-      </w:r>
-      <w:proofErr w:type="spellEnd"/>
-      <w:r>
-        <w:rPr>
-          <w:sz w:val="24"/>
-          <w:szCs w:val="24"/>
-        </w:rPr>
-        <w:t xml:space="preserve"> matcher et gemt login</w:t>
+        <w:t>brugernavn og pass matcher et gemt login</w:t>
       </w:r>
       <w:r>
         <w:rPr>
@@ -184,7 +145,6 @@
           <w:szCs w:val="24"/>
         </w:rPr>
       </w:pPr>
-      <w:proofErr w:type="spellStart"/>
       <w:r>
         <w:rPr>
           <w:sz w:val="24"/>
@@ -200,7 +160,6 @@
         </w:rPr>
         <w:t>GetStats</w:t>
       </w:r>
-      <w:proofErr w:type="spellEnd"/>
       <w:r>
         <w:rPr>
           <w:sz w:val="24"/>
@@ -208,22 +167,13 @@
         </w:rPr>
         <w:t>(</w:t>
       </w:r>
-      <w:proofErr w:type="spellStart"/>
       <w:proofErr w:type="gramEnd"/>
       <w:r>
         <w:rPr>
           <w:sz w:val="24"/>
           <w:szCs w:val="24"/>
         </w:rPr>
-        <w:t>username</w:t>
-      </w:r>
-      <w:proofErr w:type="spellEnd"/>
-      <w:r>
-        <w:rPr>
-          <w:sz w:val="24"/>
-          <w:szCs w:val="24"/>
-        </w:rPr>
-        <w:t xml:space="preserve"> VARCHAR)</w:t>
+        <w:t>username VARCHAR)</w:t>
       </w:r>
     </w:p>
     <w:p>
@@ -244,39 +194,7 @@
           <w:sz w:val="24"/>
           <w:szCs w:val="24"/>
         </w:rPr>
-        <w:t>Returnerer ”</w:t>
-      </w:r>
-      <w:proofErr w:type="spellStart"/>
-      <w:r>
-        <w:rPr>
-          <w:sz w:val="24"/>
-          <w:szCs w:val="24"/>
-        </w:rPr>
-        <w:t>Games_Played</w:t>
-      </w:r>
-      <w:proofErr w:type="spellEnd"/>
-      <w:r>
-        <w:rPr>
-          <w:sz w:val="24"/>
-          <w:szCs w:val="24"/>
-        </w:rPr>
-        <w:t>” og ”</w:t>
-      </w:r>
-      <w:proofErr w:type="spellStart"/>
-      <w:r>
-        <w:rPr>
-          <w:sz w:val="24"/>
-          <w:szCs w:val="24"/>
-        </w:rPr>
-        <w:t>Games_Won</w:t>
-      </w:r>
-      <w:proofErr w:type="spellEnd"/>
-      <w:r>
-        <w:rPr>
-          <w:sz w:val="24"/>
-          <w:szCs w:val="24"/>
-        </w:rPr>
-        <w:t>”</w:t>
+        <w:t>Returnerer ”Games_Played” og ”Games_Won”</w:t>
       </w:r>
     </w:p>
     <w:p>
@@ -293,7 +211,6 @@
           <w:lang w:val="en-US"/>
         </w:rPr>
       </w:pPr>
-      <w:proofErr w:type="spellStart"/>
       <w:r>
         <w:rPr>
           <w:sz w:val="24"/>
@@ -311,7 +228,6 @@
         </w:rPr>
         <w:t>CreatePlayer</w:t>
       </w:r>
-      <w:proofErr w:type="spellEnd"/>
       <w:r>
         <w:rPr>
           <w:sz w:val="24"/>
@@ -344,7 +260,6 @@
           <w:lang w:val="en-US"/>
         </w:rPr>
       </w:pPr>
-      <w:proofErr w:type="spellStart"/>
       <w:r>
         <w:rPr>
           <w:sz w:val="24"/>
@@ -362,7 +277,6 @@
         </w:rPr>
         <w:t>UpdatePlayer</w:t>
       </w:r>
-      <w:proofErr w:type="spellEnd"/>
       <w:r>
         <w:rPr>
           <w:sz w:val="24"/>
@@ -371,7 +285,6 @@
         </w:rPr>
         <w:t>(</w:t>
       </w:r>
-      <w:proofErr w:type="spellStart"/>
       <w:proofErr w:type="gramEnd"/>
       <w:r>
         <w:rPr>
@@ -379,52 +292,7 @@
           <w:szCs w:val="24"/>
           <w:lang w:val="en-US"/>
         </w:rPr>
-        <w:t>oldname</w:t>
-      </w:r>
-      <w:proofErr w:type="spellEnd"/>
-      <w:r>
-        <w:rPr>
-          <w:sz w:val="24"/>
-          <w:szCs w:val="24"/>
-          <w:lang w:val="en-US"/>
-        </w:rPr>
-        <w:t xml:space="preserve"> VARCHAR, newname VARCHAR, </w:t>
-      </w:r>
-      <w:proofErr w:type="spellStart"/>
-      <w:r>
-        <w:rPr>
-          <w:sz w:val="24"/>
-          <w:szCs w:val="24"/>
-          <w:lang w:val="en-US"/>
-        </w:rPr>
-        <w:t>oldUsrName</w:t>
-      </w:r>
-      <w:proofErr w:type="spellEnd"/>
-      <w:r>
-        <w:rPr>
-          <w:sz w:val="24"/>
-          <w:szCs w:val="24"/>
-          <w:lang w:val="en-US"/>
-        </w:rPr>
-        <w:t xml:space="preserve"> VARCHAR, </w:t>
-      </w:r>
-      <w:proofErr w:type="spellStart"/>
-      <w:r>
-        <w:rPr>
-          <w:sz w:val="24"/>
-          <w:szCs w:val="24"/>
-          <w:lang w:val="en-US"/>
-        </w:rPr>
-        <w:t>newUsrName</w:t>
-      </w:r>
-      <w:proofErr w:type="spellEnd"/>
-      <w:r>
-        <w:rPr>
-          <w:sz w:val="24"/>
-          <w:szCs w:val="24"/>
-          <w:lang w:val="en-US"/>
-        </w:rPr>
-        <w:t xml:space="preserve"> VARCHAR, password VARCHAR)</w:t>
+        <w:t>oldname VARCHAR, newname VARCHAR, oldUsrName VARCHAR, newUsrName VARCHAR, password VARCHAR)</w:t>
       </w:r>
     </w:p>
     <w:p>
@@ -441,7 +309,6 @@
           <w:lang w:val="en-US"/>
         </w:rPr>
       </w:pPr>
-      <w:proofErr w:type="spellStart"/>
       <w:r>
         <w:rPr>
           <w:sz w:val="24"/>
@@ -459,7 +326,6 @@
         </w:rPr>
         <w:t>DeletePlayer</w:t>
       </w:r>
-      <w:proofErr w:type="spellEnd"/>
       <w:r>
         <w:rPr>
           <w:sz w:val="24"/>
@@ -492,7 +358,6 @@
           <w:lang w:val="en-US"/>
         </w:rPr>
       </w:pPr>
-      <w:proofErr w:type="spellStart"/>
       <w:r>
         <w:rPr>
           <w:sz w:val="24"/>
@@ -510,7 +375,6 @@
         </w:rPr>
         <w:t>AddGamePlayed</w:t>
       </w:r>
-      <w:proofErr w:type="spellEnd"/>
       <w:r>
         <w:rPr>
           <w:sz w:val="24"/>
@@ -543,7 +407,6 @@
           <w:lang w:val="en-US"/>
         </w:rPr>
       </w:pPr>
-      <w:proofErr w:type="spellStart"/>
       <w:r>
         <w:rPr>
           <w:sz w:val="24"/>
@@ -561,7 +424,6 @@
         </w:rPr>
         <w:t>AddGameWon</w:t>
       </w:r>
-      <w:proofErr w:type="spellEnd"/>
       <w:r>
         <w:rPr>
           <w:sz w:val="24"/>
@@ -594,7 +456,6 @@
           <w:lang w:val="en-US"/>
         </w:rPr>
       </w:pPr>
-      <w:proofErr w:type="spellStart"/>
       <w:r>
         <w:rPr>
           <w:sz w:val="24"/>
@@ -612,7 +473,6 @@
         </w:rPr>
         <w:t>CreateLog</w:t>
       </w:r>
-      <w:proofErr w:type="spellEnd"/>
       <w:r>
         <w:rPr>
           <w:sz w:val="24"/>

</xml_diff>